<commit_message>
Alterações no Banco de Dados e Funcionalidades Tela de Apontamentos
</commit_message>
<xml_diff>
--- a/core/conf Banco/Requisitos SGA.docx
+++ b/core/conf Banco/Requisitos SGA.docx
@@ -1,9 +1,7 @@
 
 <file path=word/document.xml><?xml version="1.0" encoding="utf-8"?>
-<w:document xmlns:wpc="http://schemas.microsoft.com/office/word/2010/wordprocessingCanvas" xmlns:cx="http://schemas.microsoft.com/office/drawing/2014/chartex" xmlns:cx1="http://schemas.microsoft.com/office/drawing/2015/9/8/chartex" xmlns:cx2="http://schemas.microsoft.com/office/drawing/2015/10/21/chartex" xmlns:mc="http://schemas.openxmlformats.org/markup-compatibility/2006" xmlns:o="urn:schemas-microsoft-com:office:office" xmlns:r="http://schemas.openxmlformats.org/officeDocument/2006/relationships" xmlns:m="http://schemas.openxmlformats.org/officeDocument/2006/math" xmlns:v="urn:schemas-microsoft-com:vml" xmlns:wp14="http://schemas.microsoft.com/office/word/2010/wordprocessingDrawing" xmlns:wp="http://schemas.openxmlformats.org/drawingml/2006/wordprocessingDrawing" xmlns:w10="urn:schemas-microsoft-com:office:word" xmlns:w="http://schemas.openxmlformats.org/wordprocessingml/2006/main" xmlns:w14="http://schemas.microsoft.com/office/word/2010/wordml" xmlns:w15="http://schemas.microsoft.com/office/word/2012/wordml" xmlns:w16se="http://schemas.microsoft.com/office/word/2015/wordml/symex" xmlns:wpg="http://schemas.microsoft.com/office/word/2010/wordprocessingGroup" xmlns:wpi="http://schemas.microsoft.com/office/word/2010/wordprocessingInk" xmlns:wne="http://schemas.microsoft.com/office/word/2006/wordml" xmlns:wps="http://schemas.microsoft.com/office/word/2010/wordprocessingShape" mc:Ignorable="w14 w15 w16se wp14">
+<w:document xmlns:wpc="http://schemas.microsoft.com/office/word/2010/wordprocessingCanvas" xmlns:mc="http://schemas.openxmlformats.org/markup-compatibility/2006" xmlns:o="urn:schemas-microsoft-com:office:office" xmlns:r="http://schemas.openxmlformats.org/officeDocument/2006/relationships" xmlns:m="http://schemas.openxmlformats.org/officeDocument/2006/math" xmlns:v="urn:schemas-microsoft-com:vml" xmlns:wp14="http://schemas.microsoft.com/office/word/2010/wordprocessingDrawing" xmlns:wp="http://schemas.openxmlformats.org/drawingml/2006/wordprocessingDrawing" xmlns:w10="urn:schemas-microsoft-com:office:word" xmlns:w="http://schemas.openxmlformats.org/wordprocessingml/2006/main" xmlns:w14="http://schemas.microsoft.com/office/word/2010/wordml" xmlns:w15="http://schemas.microsoft.com/office/word/2012/wordml" xmlns:wpg="http://schemas.microsoft.com/office/word/2010/wordprocessingGroup" xmlns:wpi="http://schemas.microsoft.com/office/word/2010/wordprocessingInk" xmlns:wne="http://schemas.microsoft.com/office/word/2006/wordml" xmlns:wps="http://schemas.microsoft.com/office/word/2010/wordprocessingShape" mc:Ignorable="w14 w15 wp14">
   <w:body>
-    <w:bookmarkStart w:id="0" w:name="_GoBack" w:displacedByCustomXml="next"/>
-    <w:bookmarkEnd w:id="0" w:displacedByCustomXml="next"/>
     <w:sdt>
       <w:sdtPr>
         <w:id w:val="-128096315"/>
@@ -186,7 +184,15 @@
                                       <w:spacing w:after="600"/>
                                     </w:pPr>
                                     <w:r>
-                                      <w:t>Sistema de Controle e Gerenciamento de Apontamentos de Atividades de Campo. Ferramenta de utilização de técnicos de campo, staff’s e gestores técnicos.</w:t>
+                                      <w:t xml:space="preserve">Sistema de Controle e Gerenciamento de Apontamentos de Atividades de Campo. Ferramenta de utilização de técnicos de campo, </w:t>
+                                    </w:r>
+                                    <w:proofErr w:type="spellStart"/>
+                                    <w:r>
+                                      <w:t>staff’s</w:t>
+                                    </w:r>
+                                    <w:proofErr w:type="spellEnd"/>
+                                    <w:r>
+                                      <w:t xml:space="preserve"> e gestores técnicos.</w:t>
                                     </w:r>
                                   </w:p>
                                 </w:sdtContent>
@@ -492,8 +498,13 @@
                                         </w:rPr>
                                         <w:t xml:space="preserve">Responsável: </w:t>
                                       </w:r>
+                                      <w:proofErr w:type="spellStart"/>
                                       <w:r>
-                                        <w:t>Tárcio Lima</w:t>
+                                        <w:t>Tárcio</w:t>
+                                      </w:r>
+                                      <w:proofErr w:type="spellEnd"/>
+                                      <w:r>
+                                        <w:t xml:space="preserve"> Lima</w:t>
                                       </w:r>
                                     </w:p>
                                     <w:p>
@@ -634,10 +645,6 @@
               </mc:Choice>
               <mc:Fallback>
                 <w:pict>
-                  <v:shapetype id="_x0000_t202" coordsize="21600,21600" o:spt="202" path="m,l,21600r21600,l21600,xe">
-                    <v:stroke joinstyle="miter"/>
-                    <v:path gradientshapeok="t" o:connecttype="rect"/>
-                  </v:shapetype>
                   <v:shape id="Caixa de Texto 15" o:spid="_x0000_s1027" type="#_x0000_t202" alt="informação do contato" style="position:absolute;margin-left:0;margin-top:0;width:540pt;height:139.8pt;z-index:251662336;visibility:visible;mso-wrap-style:square;mso-width-percent:1282;mso-height-percent:200;mso-wrap-distance-left:9pt;mso-wrap-distance-top:0;mso-wrap-distance-right:9pt;mso-wrap-distance-bottom:0;mso-position-horizontal:center;mso-position-horizontal-relative:page;mso-position-vertical:bottom;mso-position-vertical-relative:margin;mso-width-percent:1282;mso-height-percent:200;mso-width-relative:margin;mso-height-relative:margin;v-text-anchor:bottom" o:gfxdata="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" o:allowoverlap="f" filled="f" stroked="f" strokeweight=".5pt">
                     <v:textbox inset="0,0,0,0">
                       <w:txbxContent>
@@ -726,8 +733,13 @@
                                   </w:rPr>
                                   <w:t xml:space="preserve">Responsável: </w:t>
                                 </w:r>
+                                <w:proofErr w:type="spellStart"/>
                                 <w:r>
-                                  <w:t>Tárcio Lima</w:t>
+                                  <w:t>Tárcio</w:t>
+                                </w:r>
+                                <w:proofErr w:type="spellEnd"/>
+                                <w:r>
+                                  <w:t xml:space="preserve"> Lima</w:t>
                                 </w:r>
                               </w:p>
                               <w:p>
@@ -1517,8 +1529,8 @@
           <w:sz w:val="28"/>
         </w:rPr>
       </w:pPr>
-      <w:bookmarkStart w:id="1" w:name="_Toc321140622"/>
-      <w:bookmarkStart w:id="2" w:name="_Toc445370538"/>
+      <w:bookmarkStart w:id="0" w:name="_Toc321140622"/>
+      <w:bookmarkStart w:id="1" w:name="_Toc445370538"/>
       <w:r>
         <w:rPr>
           <w:sz w:val="28"/>
@@ -1533,7 +1545,7 @@
         </w:rPr>
         <w:t>SGA – Sistema de G</w:t>
       </w:r>
-      <w:bookmarkEnd w:id="1"/>
+      <w:bookmarkEnd w:id="0"/>
       <w:r>
         <w:rPr>
           <w:noProof/>
@@ -1541,7 +1553,7 @@
         </w:rPr>
         <w:t>erenciamento de Apontamentos</w:t>
       </w:r>
-      <w:bookmarkEnd w:id="2"/>
+      <w:bookmarkEnd w:id="1"/>
     </w:p>
     <w:p>
       <w:pPr>
@@ -1628,14 +1640,22 @@
     </w:p>
     <w:p>
       <w:r>
-        <w:t>Após implantada a etapa web será desenvolvida a ferramenta mobile para utilização com sistemas android.</w:t>
+        <w:t xml:space="preserve">Após implantada a etapa web será desenvolvida a ferramenta mobile para utilização com sistemas </w:t>
+      </w:r>
+      <w:proofErr w:type="spellStart"/>
+      <w:r>
+        <w:t>android</w:t>
+      </w:r>
+      <w:proofErr w:type="spellEnd"/>
+      <w:r>
+        <w:t>.</w:t>
       </w:r>
     </w:p>
     <w:p>
       <w:pPr>
         <w:pStyle w:val="ttulo10"/>
       </w:pPr>
-      <w:bookmarkStart w:id="3" w:name="_Toc445370539"/>
+      <w:bookmarkStart w:id="2" w:name="_Toc445370539"/>
       <w:r>
         <w:lastRenderedPageBreak/>
         <w:t xml:space="preserve">Macro </w:t>
@@ -1643,7 +1663,7 @@
       <w:r>
         <w:t>Telas</w:t>
       </w:r>
-      <w:bookmarkEnd w:id="3"/>
+      <w:bookmarkEnd w:id="2"/>
     </w:p>
     <w:p/>
     <w:tbl>
@@ -1697,12 +1717,14 @@
                 <w:b w:val="0"/>
               </w:rPr>
             </w:pPr>
+            <w:proofErr w:type="spellStart"/>
             <w:r>
               <w:rPr>
                 <w:b w:val="0"/>
               </w:rPr>
               <w:t>Login</w:t>
             </w:r>
+            <w:proofErr w:type="spellEnd"/>
           </w:p>
         </w:tc>
         <w:tc>
@@ -2065,12 +2087,12 @@
       <w:pPr>
         <w:pStyle w:val="ttulo10"/>
       </w:pPr>
-      <w:bookmarkStart w:id="4" w:name="_Toc445370540"/>
+      <w:bookmarkStart w:id="3" w:name="_Toc445370540"/>
       <w:r>
         <w:lastRenderedPageBreak/>
         <w:t>Usuários</w:t>
       </w:r>
-      <w:bookmarkEnd w:id="4"/>
+      <w:bookmarkEnd w:id="3"/>
     </w:p>
     <w:p/>
     <w:tbl>
@@ -3008,11 +3030,19 @@
                 <w:sz w:val="18"/>
               </w:rPr>
             </w:pPr>
+            <w:proofErr w:type="spellStart"/>
             <w:r>
               <w:rPr>
                 <w:sz w:val="18"/>
               </w:rPr>
-              <w:t>Resetar Senha</w:t>
+              <w:t>Resetar</w:t>
+            </w:r>
+            <w:proofErr w:type="spellEnd"/>
+            <w:r>
+              <w:rPr>
+                <w:sz w:val="18"/>
+              </w:rPr>
+              <w:t xml:space="preserve"> Senha</w:t>
             </w:r>
           </w:p>
         </w:tc>
@@ -3133,12 +3163,12 @@
       <w:pPr>
         <w:pStyle w:val="ttulo10"/>
       </w:pPr>
-      <w:bookmarkStart w:id="5" w:name="_Toc445370541"/>
+      <w:bookmarkStart w:id="4" w:name="_Toc445370541"/>
       <w:r>
         <w:lastRenderedPageBreak/>
         <w:t>Características</w:t>
       </w:r>
-      <w:bookmarkEnd w:id="5"/>
+      <w:bookmarkEnd w:id="4"/>
     </w:p>
     <w:p>
       <w:pPr>
@@ -3168,9 +3198,11 @@
           <w:numId w:val="6"/>
         </w:numPr>
       </w:pPr>
+      <w:proofErr w:type="spellStart"/>
       <w:r>
         <w:t>Mobilie</w:t>
       </w:r>
+      <w:proofErr w:type="spellEnd"/>
       <w:r>
         <w:t>*</w:t>
       </w:r>
@@ -3228,10 +3260,18 @@
         </w:numPr>
       </w:pPr>
       <w:r>
-        <w:t>Controle de v</w:t>
-      </w:r>
-      <w:r>
-        <w:t>iew e permissões</w:t>
+        <w:t xml:space="preserve">Controle de </w:t>
+      </w:r>
+      <w:proofErr w:type="spellStart"/>
+      <w:r>
+        <w:t>v</w:t>
+      </w:r>
+      <w:r>
+        <w:t>iew</w:t>
+      </w:r>
+      <w:proofErr w:type="spellEnd"/>
+      <w:r>
+        <w:t xml:space="preserve"> e permissões</w:t>
       </w:r>
     </w:p>
     <w:p>
@@ -3295,22 +3335,201 @@
     </w:p>
     <w:p>
       <w:pPr>
-        <w:pStyle w:val="ttulo10"/>
-      </w:pPr>
-      <w:bookmarkStart w:id="6" w:name="_Toc445370542"/>
-      <w:r>
-        <w:lastRenderedPageBreak/>
-        <w:t>Layout Preliminar de Telas Básicas</w:t>
-      </w:r>
-      <w:bookmarkEnd w:id="6"/>
+        <w:pStyle w:val="PargrafodaLista"/>
+      </w:pPr>
     </w:p>
     <w:p>
       <w:pPr>
+        <w:pStyle w:val="ttulo2"/>
+        <w:rPr>
+          <w:u w:val="single"/>
+        </w:rPr>
+      </w:pPr>
+      <w:r>
+        <w:t>Padronização de Nomenclaturas</w:t>
+      </w:r>
+    </w:p>
+    <w:p>
+      <w:pPr>
+        <w:pStyle w:val="PargrafodaLista"/>
+        <w:numPr>
+          <w:ilvl w:val="0"/>
+          <w:numId w:val="6"/>
+        </w:numPr>
+      </w:pPr>
+      <w:r>
+        <w:t xml:space="preserve">Variáveis </w:t>
+      </w:r>
+      <w:proofErr w:type="spellStart"/>
+      <w:r>
+        <w:t>View</w:t>
+      </w:r>
+      <w:proofErr w:type="spellEnd"/>
+    </w:p>
+    <w:p>
+      <w:pPr>
+        <w:pStyle w:val="PargrafodaLista"/>
+        <w:numPr>
+          <w:ilvl w:val="1"/>
+          <w:numId w:val="6"/>
+        </w:numPr>
+      </w:pPr>
+      <w:proofErr w:type="spellStart"/>
+      <w:proofErr w:type="gramStart"/>
+      <w:r>
+        <w:t>name</w:t>
+      </w:r>
+      <w:proofErr w:type="spellEnd"/>
+      <w:proofErr w:type="gramEnd"/>
+      <w:r>
+        <w:t>=”[variável]</w:t>
+      </w:r>
+      <w:r>
+        <w:t>_</w:t>
+      </w:r>
+      <w:r>
+        <w:t>[arquivo]”</w:t>
+      </w:r>
+    </w:p>
+    <w:p>
+      <w:pPr>
+        <w:pStyle w:val="PargrafodaLista"/>
+      </w:pPr>
+    </w:p>
+    <w:p>
+      <w:pPr>
+        <w:pStyle w:val="PargrafodaLista"/>
+        <w:numPr>
+          <w:ilvl w:val="0"/>
+          <w:numId w:val="6"/>
+        </w:numPr>
+      </w:pPr>
+      <w:r>
+        <w:t xml:space="preserve">Variáveis </w:t>
+      </w:r>
+      <w:r>
+        <w:t xml:space="preserve">Internas </w:t>
+      </w:r>
+      <w:proofErr w:type="spellStart"/>
+      <w:r>
+        <w:t>Controller</w:t>
+      </w:r>
+      <w:proofErr w:type="spellEnd"/>
+    </w:p>
+    <w:p>
+      <w:pPr>
+        <w:pStyle w:val="PargrafodaLista"/>
+        <w:numPr>
+          <w:ilvl w:val="1"/>
+          <w:numId w:val="6"/>
+        </w:numPr>
+      </w:pPr>
+      <w:r>
+        <w:t xml:space="preserve"> </w:t>
+      </w:r>
+      <w:r>
+        <w:t>[</w:t>
+      </w:r>
+      <w:proofErr w:type="gramStart"/>
+      <w:r>
+        <w:t>variável</w:t>
+      </w:r>
+      <w:proofErr w:type="gramEnd"/>
+      <w:r>
+        <w:t>]</w:t>
+      </w:r>
+    </w:p>
+    <w:p>
+      <w:pPr>
+        <w:pStyle w:val="PargrafodaLista"/>
+        <w:ind w:left="1440"/>
+        <w:rPr>
+          <w:u w:val="single"/>
+        </w:rPr>
+      </w:pPr>
+    </w:p>
+    <w:p>
+      <w:pPr>
+        <w:pStyle w:val="PargrafodaLista"/>
+        <w:numPr>
+          <w:ilvl w:val="0"/>
+          <w:numId w:val="6"/>
+        </w:numPr>
+      </w:pPr>
+      <w:r>
+        <w:t xml:space="preserve">Nomenclatura arquivos </w:t>
+      </w:r>
+      <w:proofErr w:type="spellStart"/>
+      <w:r>
+        <w:t>Controller</w:t>
+      </w:r>
+      <w:proofErr w:type="spellEnd"/>
+    </w:p>
+    <w:p>
+      <w:pPr>
+        <w:pStyle w:val="PargrafodaLista"/>
+        <w:numPr>
+          <w:ilvl w:val="1"/>
+          <w:numId w:val="6"/>
+        </w:numPr>
+      </w:pPr>
+      <w:r>
+        <w:t>[</w:t>
+      </w:r>
+      <w:r>
+        <w:t>Nome</w:t>
+      </w:r>
+      <w:r>
+        <w:t>]</w:t>
+      </w:r>
+      <w:proofErr w:type="spellStart"/>
+      <w:r>
+        <w:t>Controller</w:t>
+      </w:r>
+      <w:proofErr w:type="spellEnd"/>
+      <w:r>
+        <w:t>”</w:t>
+      </w:r>
+    </w:p>
+    <w:p>
+      <w:pPr>
+        <w:pStyle w:val="PargrafodaLista"/>
+        <w:ind w:left="1440"/>
+      </w:pPr>
+    </w:p>
+    <w:p>
+      <w:pPr>
+        <w:pStyle w:val="PargrafodaLista"/>
+      </w:pPr>
+    </w:p>
+    <w:p>
+      <w:pPr>
+        <w:pStyle w:val="ttulo10"/>
+      </w:pPr>
+      <w:bookmarkStart w:id="5" w:name="_Toc445370542"/>
+      <w:r>
+        <w:lastRenderedPageBreak/>
+        <w:t>Layout Preliminar d</w:t>
+      </w:r>
+      <w:bookmarkStart w:id="6" w:name="_GoBack"/>
+      <w:bookmarkEnd w:id="6"/>
+      <w:r>
+        <w:t>e Telas Básicas</w:t>
+      </w:r>
+      <w:bookmarkEnd w:id="5"/>
+    </w:p>
+    <w:p>
+      <w:pPr>
         <w:pStyle w:val="Listanumerada2"/>
       </w:pPr>
       <w:r>
-        <w:t>Tela de login</w:t>
-      </w:r>
+        <w:t xml:space="preserve">Tela de </w:t>
+      </w:r>
+      <w:proofErr w:type="spellStart"/>
+      <w:r>
+        <w:t>login</w:t>
+      </w:r>
+      <w:proofErr w:type="spellEnd"/>
     </w:p>
     <w:p>
       <w:pPr>
@@ -3646,11 +3865,19 @@
                 <w:rStyle w:val="Forte1"/>
               </w:rPr>
             </w:pPr>
+            <w:proofErr w:type="spellStart"/>
             <w:r>
               <w:rPr>
                 <w:rStyle w:val="Forte1"/>
               </w:rPr>
-              <w:t>Tárcio Lima da Silva</w:t>
+              <w:t>Tárcio</w:t>
+            </w:r>
+            <w:proofErr w:type="spellEnd"/>
+            <w:r>
+              <w:rPr>
+                <w:rStyle w:val="Forte1"/>
+              </w:rPr>
+              <w:t xml:space="preserve"> Lima da Silva</w:t>
             </w:r>
           </w:p>
           <w:p>
@@ -3668,12 +3895,14 @@
             <w:pPr>
               <w:pStyle w:val="Textodatabela"/>
             </w:pPr>
+            <w:proofErr w:type="spellStart"/>
             <w:r>
               <w:rPr>
                 <w:rStyle w:val="Forte1"/>
               </w:rPr>
               <w:t>Tel</w:t>
             </w:r>
+            <w:proofErr w:type="spellEnd"/>
             <w:r>
               <w:t xml:space="preserve"> </w:t>
             </w:r>
@@ -3778,12 +4007,14 @@
             <w:pPr>
               <w:pStyle w:val="Textodatabela"/>
             </w:pPr>
+            <w:proofErr w:type="spellStart"/>
             <w:r>
               <w:rPr>
                 <w:rStyle w:val="Forte1"/>
               </w:rPr>
               <w:t>Tel</w:t>
             </w:r>
+            <w:proofErr w:type="spellEnd"/>
             <w:r>
               <w:t xml:space="preserve"> </w:t>
             </w:r>
@@ -3946,12 +4177,14 @@
           <w:rStyle w:val="Forte1"/>
         </w:rPr>
       </w:pPr>
+      <w:proofErr w:type="spellStart"/>
       <w:r>
         <w:rPr>
           <w:rStyle w:val="Forte1"/>
         </w:rPr>
         <w:t>Tel</w:t>
       </w:r>
+      <w:proofErr w:type="spellEnd"/>
       <w:r>
         <w:t xml:space="preserve"> </w:t>
       </w:r>
@@ -4055,7 +4288,7 @@
 </file>
 
 <file path=word/endnotes.xml><?xml version="1.0" encoding="utf-8"?>
-<w:endnotes xmlns:wpc="http://schemas.microsoft.com/office/word/2010/wordprocessingCanvas" xmlns:cx="http://schemas.microsoft.com/office/drawing/2014/chartex" xmlns:cx1="http://schemas.microsoft.com/office/drawing/2015/9/8/chartex" xmlns:cx2="http://schemas.microsoft.com/office/drawing/2015/10/21/chartex" xmlns:mc="http://schemas.openxmlformats.org/markup-compatibility/2006" xmlns:o="urn:schemas-microsoft-com:office:office" xmlns:r="http://schemas.openxmlformats.org/officeDocument/2006/relationships" xmlns:m="http://schemas.openxmlformats.org/officeDocument/2006/math" xmlns:v="urn:schemas-microsoft-com:vml" xmlns:wp14="http://schemas.microsoft.com/office/word/2010/wordprocessingDrawing" xmlns:wp="http://schemas.openxmlformats.org/drawingml/2006/wordprocessingDrawing" xmlns:w10="urn:schemas-microsoft-com:office:word" xmlns:w="http://schemas.openxmlformats.org/wordprocessingml/2006/main" xmlns:w14="http://schemas.microsoft.com/office/word/2010/wordml" xmlns:w15="http://schemas.microsoft.com/office/word/2012/wordml" xmlns:w16se="http://schemas.microsoft.com/office/word/2015/wordml/symex" xmlns:wpg="http://schemas.microsoft.com/office/word/2010/wordprocessingGroup" xmlns:wpi="http://schemas.microsoft.com/office/word/2010/wordprocessingInk" xmlns:wne="http://schemas.microsoft.com/office/word/2006/wordml" xmlns:wps="http://schemas.microsoft.com/office/word/2010/wordprocessingShape" mc:Ignorable="w14 w15 w16se wp14">
+<w:endnotes xmlns:wpc="http://schemas.microsoft.com/office/word/2010/wordprocessingCanvas" xmlns:mc="http://schemas.openxmlformats.org/markup-compatibility/2006" xmlns:o="urn:schemas-microsoft-com:office:office" xmlns:r="http://schemas.openxmlformats.org/officeDocument/2006/relationships" xmlns:m="http://schemas.openxmlformats.org/officeDocument/2006/math" xmlns:v="urn:schemas-microsoft-com:vml" xmlns:wp14="http://schemas.microsoft.com/office/word/2010/wordprocessingDrawing" xmlns:wp="http://schemas.openxmlformats.org/drawingml/2006/wordprocessingDrawing" xmlns:w10="urn:schemas-microsoft-com:office:word" xmlns:w="http://schemas.openxmlformats.org/wordprocessingml/2006/main" xmlns:w14="http://schemas.microsoft.com/office/word/2010/wordml" xmlns:w15="http://schemas.microsoft.com/office/word/2012/wordml" xmlns:wpg="http://schemas.microsoft.com/office/word/2010/wordprocessingGroup" xmlns:wpi="http://schemas.microsoft.com/office/word/2010/wordprocessingInk" xmlns:wne="http://schemas.microsoft.com/office/word/2006/wordml" xmlns:wps="http://schemas.microsoft.com/office/word/2010/wordprocessingShape" mc:Ignorable="w14 w15 wp14">
   <w:endnote w:type="separator" w:id="-1">
     <w:p>
       <w:pPr>
@@ -4084,7 +4317,7 @@
 </file>
 
 <file path=word/footnotes.xml><?xml version="1.0" encoding="utf-8"?>
-<w:footnotes xmlns:wpc="http://schemas.microsoft.com/office/word/2010/wordprocessingCanvas" xmlns:cx="http://schemas.microsoft.com/office/drawing/2014/chartex" xmlns:cx1="http://schemas.microsoft.com/office/drawing/2015/9/8/chartex" xmlns:cx2="http://schemas.microsoft.com/office/drawing/2015/10/21/chartex" xmlns:mc="http://schemas.openxmlformats.org/markup-compatibility/2006" xmlns:o="urn:schemas-microsoft-com:office:office" xmlns:r="http://schemas.openxmlformats.org/officeDocument/2006/relationships" xmlns:m="http://schemas.openxmlformats.org/officeDocument/2006/math" xmlns:v="urn:schemas-microsoft-com:vml" xmlns:wp14="http://schemas.microsoft.com/office/word/2010/wordprocessingDrawing" xmlns:wp="http://schemas.openxmlformats.org/drawingml/2006/wordprocessingDrawing" xmlns:w10="urn:schemas-microsoft-com:office:word" xmlns:w="http://schemas.openxmlformats.org/wordprocessingml/2006/main" xmlns:w14="http://schemas.microsoft.com/office/word/2010/wordml" xmlns:w15="http://schemas.microsoft.com/office/word/2012/wordml" xmlns:w16se="http://schemas.microsoft.com/office/word/2015/wordml/symex" xmlns:wpg="http://schemas.microsoft.com/office/word/2010/wordprocessingGroup" xmlns:wpi="http://schemas.microsoft.com/office/word/2010/wordprocessingInk" xmlns:wne="http://schemas.microsoft.com/office/word/2006/wordml" xmlns:wps="http://schemas.microsoft.com/office/word/2010/wordprocessingShape" mc:Ignorable="w14 w15 w16se wp14">
+<w:footnotes xmlns:wpc="http://schemas.microsoft.com/office/word/2010/wordprocessingCanvas" xmlns:mc="http://schemas.openxmlformats.org/markup-compatibility/2006" xmlns:o="urn:schemas-microsoft-com:office:office" xmlns:r="http://schemas.openxmlformats.org/officeDocument/2006/relationships" xmlns:m="http://schemas.openxmlformats.org/officeDocument/2006/math" xmlns:v="urn:schemas-microsoft-com:vml" xmlns:wp14="http://schemas.microsoft.com/office/word/2010/wordprocessingDrawing" xmlns:wp="http://schemas.openxmlformats.org/drawingml/2006/wordprocessingDrawing" xmlns:w10="urn:schemas-microsoft-com:office:word" xmlns:w="http://schemas.openxmlformats.org/wordprocessingml/2006/main" xmlns:w14="http://schemas.microsoft.com/office/word/2010/wordml" xmlns:w15="http://schemas.microsoft.com/office/word/2012/wordml" xmlns:wpg="http://schemas.microsoft.com/office/word/2010/wordprocessingGroup" xmlns:wpi="http://schemas.microsoft.com/office/word/2010/wordprocessingInk" xmlns:wne="http://schemas.microsoft.com/office/word/2006/wordml" xmlns:wps="http://schemas.microsoft.com/office/word/2010/wordprocessingShape" mc:Ignorable="w14 w15 wp14">
   <w:footnote w:type="separator" w:id="-1">
     <w:p>
       <w:pPr>
@@ -4113,7 +4346,7 @@
 </file>
 
 <file path=word/header1.xml><?xml version="1.0" encoding="utf-8"?>
-<w:hdr xmlns:wpc="http://schemas.microsoft.com/office/word/2010/wordprocessingCanvas" xmlns:cx="http://schemas.microsoft.com/office/drawing/2014/chartex" xmlns:cx1="http://schemas.microsoft.com/office/drawing/2015/9/8/chartex" xmlns:cx2="http://schemas.microsoft.com/office/drawing/2015/10/21/chartex" xmlns:mc="http://schemas.openxmlformats.org/markup-compatibility/2006" xmlns:o="urn:schemas-microsoft-com:office:office" xmlns:r="http://schemas.openxmlformats.org/officeDocument/2006/relationships" xmlns:m="http://schemas.openxmlformats.org/officeDocument/2006/math" xmlns:v="urn:schemas-microsoft-com:vml" xmlns:wp14="http://schemas.microsoft.com/office/word/2010/wordprocessingDrawing" xmlns:wp="http://schemas.openxmlformats.org/drawingml/2006/wordprocessingDrawing" xmlns:w10="urn:schemas-microsoft-com:office:word" xmlns:w="http://schemas.openxmlformats.org/wordprocessingml/2006/main" xmlns:w14="http://schemas.microsoft.com/office/word/2010/wordml" xmlns:w15="http://schemas.microsoft.com/office/word/2012/wordml" xmlns:w16se="http://schemas.microsoft.com/office/word/2015/wordml/symex" xmlns:wpg="http://schemas.microsoft.com/office/word/2010/wordprocessingGroup" xmlns:wpi="http://schemas.microsoft.com/office/word/2010/wordprocessingInk" xmlns:wne="http://schemas.microsoft.com/office/word/2006/wordml" xmlns:wps="http://schemas.microsoft.com/office/word/2010/wordprocessingShape" mc:Ignorable="w14 w15 w16se wp14">
+<w:hdr xmlns:wpc="http://schemas.microsoft.com/office/word/2010/wordprocessingCanvas" xmlns:mc="http://schemas.openxmlformats.org/markup-compatibility/2006" xmlns:o="urn:schemas-microsoft-com:office:office" xmlns:r="http://schemas.openxmlformats.org/officeDocument/2006/relationships" xmlns:m="http://schemas.openxmlformats.org/officeDocument/2006/math" xmlns:v="urn:schemas-microsoft-com:vml" xmlns:wp14="http://schemas.microsoft.com/office/word/2010/wordprocessingDrawing" xmlns:wp="http://schemas.openxmlformats.org/drawingml/2006/wordprocessingDrawing" xmlns:w10="urn:schemas-microsoft-com:office:word" xmlns:w="http://schemas.openxmlformats.org/wordprocessingml/2006/main" xmlns:w14="http://schemas.microsoft.com/office/word/2010/wordml" xmlns:w15="http://schemas.microsoft.com/office/word/2012/wordml" xmlns:wpg="http://schemas.microsoft.com/office/word/2010/wordprocessingGroup" xmlns:wpi="http://schemas.microsoft.com/office/word/2010/wordprocessingInk" xmlns:wne="http://schemas.microsoft.com/office/word/2006/wordml" xmlns:wps="http://schemas.microsoft.com/office/word/2010/wordprocessingShape" mc:Ignorable="w14 w15 wp14">
   <w:tbl>
     <w:tblPr>
       <w:tblW w:w="6410" w:type="pct"/>
@@ -4218,7 +4451,7 @@
 </file>
 
 <file path=word/header2.xml><?xml version="1.0" encoding="utf-8"?>
-<w:hdr xmlns:wpc="http://schemas.microsoft.com/office/word/2010/wordprocessingCanvas" xmlns:cx="http://schemas.microsoft.com/office/drawing/2014/chartex" xmlns:cx1="http://schemas.microsoft.com/office/drawing/2015/9/8/chartex" xmlns:cx2="http://schemas.microsoft.com/office/drawing/2015/10/21/chartex" xmlns:mc="http://schemas.openxmlformats.org/markup-compatibility/2006" xmlns:o="urn:schemas-microsoft-com:office:office" xmlns:r="http://schemas.openxmlformats.org/officeDocument/2006/relationships" xmlns:m="http://schemas.openxmlformats.org/officeDocument/2006/math" xmlns:v="urn:schemas-microsoft-com:vml" xmlns:wp14="http://schemas.microsoft.com/office/word/2010/wordprocessingDrawing" xmlns:wp="http://schemas.openxmlformats.org/drawingml/2006/wordprocessingDrawing" xmlns:w10="urn:schemas-microsoft-com:office:word" xmlns:w="http://schemas.openxmlformats.org/wordprocessingml/2006/main" xmlns:w14="http://schemas.microsoft.com/office/word/2010/wordml" xmlns:w15="http://schemas.microsoft.com/office/word/2012/wordml" xmlns:w16se="http://schemas.microsoft.com/office/word/2015/wordml/symex" xmlns:wpg="http://schemas.microsoft.com/office/word/2010/wordprocessingGroup" xmlns:wpi="http://schemas.microsoft.com/office/word/2010/wordprocessingInk" xmlns:wne="http://schemas.microsoft.com/office/word/2006/wordml" xmlns:wps="http://schemas.microsoft.com/office/word/2010/wordprocessingShape" mc:Ignorable="w14 w15 w16se wp14">
+<w:hdr xmlns:wpc="http://schemas.microsoft.com/office/word/2010/wordprocessingCanvas" xmlns:mc="http://schemas.openxmlformats.org/markup-compatibility/2006" xmlns:o="urn:schemas-microsoft-com:office:office" xmlns:r="http://schemas.openxmlformats.org/officeDocument/2006/relationships" xmlns:m="http://schemas.openxmlformats.org/officeDocument/2006/math" xmlns:v="urn:schemas-microsoft-com:vml" xmlns:wp14="http://schemas.microsoft.com/office/word/2010/wordprocessingDrawing" xmlns:wp="http://schemas.openxmlformats.org/drawingml/2006/wordprocessingDrawing" xmlns:w10="urn:schemas-microsoft-com:office:word" xmlns:w="http://schemas.openxmlformats.org/wordprocessingml/2006/main" xmlns:w14="http://schemas.microsoft.com/office/word/2010/wordml" xmlns:w15="http://schemas.microsoft.com/office/word/2012/wordml" xmlns:wpg="http://schemas.microsoft.com/office/word/2010/wordprocessingGroup" xmlns:wpi="http://schemas.microsoft.com/office/word/2010/wordprocessingInk" xmlns:wne="http://schemas.microsoft.com/office/word/2006/wordml" xmlns:wps="http://schemas.microsoft.com/office/word/2010/wordprocessingShape" mc:Ignorable="w14 w15 wp14">
   <w:tbl>
     <w:tblPr>
       <w:tblW w:w="6410" w:type="pct"/>
@@ -4266,7 +4499,7 @@
             <w:rPr>
               <w:noProof/>
             </w:rPr>
-            <w:t>07</w:t>
+            <w:t>05</w:t>
           </w:r>
           <w:r>
             <w:fldChar w:fldCharType="end"/>
@@ -4334,7 +4567,7 @@
               <w:sz w:val="32"/>
               <w:szCs w:val="32"/>
             </w:rPr>
-            <w:instrText>Informações de Contato</w:instrText>
+            <w:instrText>Layout Preliminar de Telas Básicas</w:instrText>
           </w:r>
           <w:r>
             <w:rPr>
@@ -4377,7 +4610,7 @@
               <w:sz w:val="32"/>
               <w:szCs w:val="32"/>
             </w:rPr>
-            <w:instrText>Informações de Contato</w:instrText>
+            <w:instrText>Layout Preliminar de Telas Básicas</w:instrText>
           </w:r>
           <w:r>
             <w:rPr>
@@ -4406,7 +4639,7 @@
               <w:sz w:val="32"/>
               <w:szCs w:val="32"/>
             </w:rPr>
-            <w:t>Informações de Contato</w:t>
+            <w:t>Layout Preliminar de Telas Básicas</w:t>
           </w:r>
           <w:r>
             <w:rPr>
@@ -4476,8 +4709,8 @@
 </file>
 
 <file path=word/numbering.xml><?xml version="1.0" encoding="utf-8"?>
-<w:numbering xmlns:wpc="http://schemas.microsoft.com/office/word/2010/wordprocessingCanvas" xmlns:cx="http://schemas.microsoft.com/office/drawing/2014/chartex" xmlns:cx1="http://schemas.microsoft.com/office/drawing/2015/9/8/chartex" xmlns:cx2="http://schemas.microsoft.com/office/drawing/2015/10/21/chartex" xmlns:mc="http://schemas.openxmlformats.org/markup-compatibility/2006" xmlns:o="urn:schemas-microsoft-com:office:office" xmlns:r="http://schemas.openxmlformats.org/officeDocument/2006/relationships" xmlns:m="http://schemas.openxmlformats.org/officeDocument/2006/math" xmlns:v="urn:schemas-microsoft-com:vml" xmlns:wp14="http://schemas.microsoft.com/office/word/2010/wordprocessingDrawing" xmlns:wp="http://schemas.openxmlformats.org/drawingml/2006/wordprocessingDrawing" xmlns:w10="urn:schemas-microsoft-com:office:word" xmlns:w="http://schemas.openxmlformats.org/wordprocessingml/2006/main" xmlns:w14="http://schemas.microsoft.com/office/word/2010/wordml" xmlns:w15="http://schemas.microsoft.com/office/word/2012/wordml" xmlns:w16se="http://schemas.microsoft.com/office/word/2015/wordml/symex" xmlns:wpg="http://schemas.microsoft.com/office/word/2010/wordprocessingGroup" xmlns:wpi="http://schemas.microsoft.com/office/word/2010/wordprocessingInk" xmlns:wne="http://schemas.microsoft.com/office/word/2006/wordml" xmlns:wps="http://schemas.microsoft.com/office/word/2010/wordprocessingShape" mc:Ignorable="w14 w15 w16se wp14">
-  <w:abstractNum w:abstractNumId="0" w15:restartNumberingAfterBreak="0">
+<w:numbering xmlns:wpc="http://schemas.microsoft.com/office/word/2010/wordprocessingCanvas" xmlns:mc="http://schemas.openxmlformats.org/markup-compatibility/2006" xmlns:o="urn:schemas-microsoft-com:office:office" xmlns:r="http://schemas.openxmlformats.org/officeDocument/2006/relationships" xmlns:m="http://schemas.openxmlformats.org/officeDocument/2006/math" xmlns:v="urn:schemas-microsoft-com:vml" xmlns:wp14="http://schemas.microsoft.com/office/word/2010/wordprocessingDrawing" xmlns:wp="http://schemas.openxmlformats.org/drawingml/2006/wordprocessingDrawing" xmlns:w10="urn:schemas-microsoft-com:office:word" xmlns:w="http://schemas.openxmlformats.org/wordprocessingml/2006/main" xmlns:w14="http://schemas.microsoft.com/office/word/2010/wordml" xmlns:w15="http://schemas.microsoft.com/office/word/2012/wordml" xmlns:wpg="http://schemas.microsoft.com/office/word/2010/wordprocessingGroup" xmlns:wpi="http://schemas.microsoft.com/office/word/2010/wordprocessingInk" xmlns:wne="http://schemas.microsoft.com/office/word/2006/wordml" xmlns:wps="http://schemas.microsoft.com/office/word/2010/wordprocessingShape" mc:Ignorable="w14 w15 wp14">
+  <w:abstractNum w:abstractNumId="0">
     <w:nsid w:val="FFFFFF89"/>
     <w:multiLevelType w:val="singleLevel"/>
     <w:tmpl w:val="60E6EB78"/>
@@ -4496,7 +4729,7 @@
       </w:rPr>
     </w:lvl>
   </w:abstractNum>
-  <w:abstractNum w:abstractNumId="1" w15:restartNumberingAfterBreak="0">
+  <w:abstractNum w:abstractNumId="1">
     <w:nsid w:val="28A616F0"/>
     <w:multiLevelType w:val="hybridMultilevel"/>
     <w:tmpl w:val="71B25C68"/>
@@ -4512,7 +4745,7 @@
         <w:rFonts w:ascii="Wingdings" w:hAnsi="Wingdings" w:hint="default"/>
       </w:rPr>
     </w:lvl>
-    <w:lvl w:ilvl="1" w:tplc="04160003" w:tentative="1">
+    <w:lvl w:ilvl="1" w:tplc="04160003">
       <w:start w:val="1"/>
       <w:numFmt w:val="bullet"/>
       <w:lvlText w:val="o"/>
@@ -4609,7 +4842,7 @@
       </w:rPr>
     </w:lvl>
   </w:abstractNum>
-  <w:abstractNum w:abstractNumId="2" w15:restartNumberingAfterBreak="0">
+  <w:abstractNum w:abstractNumId="2">
     <w:nsid w:val="367F6A45"/>
     <w:multiLevelType w:val="multilevel"/>
     <w:tmpl w:val="0436C7FE"/>
@@ -4793,7 +5026,7 @@
 </file>
 
 <file path=word/styles.xml><?xml version="1.0" encoding="utf-8"?>
-<w:styles xmlns:mc="http://schemas.openxmlformats.org/markup-compatibility/2006" xmlns:r="http://schemas.openxmlformats.org/officeDocument/2006/relationships" xmlns:w="http://schemas.openxmlformats.org/wordprocessingml/2006/main" xmlns:w14="http://schemas.microsoft.com/office/word/2010/wordml" xmlns:w15="http://schemas.microsoft.com/office/word/2012/wordml" xmlns:w16se="http://schemas.microsoft.com/office/word/2015/wordml/symex" mc:Ignorable="w14 w15 w16se">
+<w:styles xmlns:mc="http://schemas.openxmlformats.org/markup-compatibility/2006" xmlns:r="http://schemas.openxmlformats.org/officeDocument/2006/relationships" xmlns:w="http://schemas.openxmlformats.org/wordprocessingml/2006/main" xmlns:w14="http://schemas.microsoft.com/office/word/2010/wordml" xmlns:w15="http://schemas.microsoft.com/office/word/2012/wordml" mc:Ignorable="w14 w15">
   <w:docDefaults>
     <w:rPrDefault>
       <w:rPr>
@@ -4808,7 +5041,7 @@
       </w:pPr>
     </w:pPrDefault>
   </w:docDefaults>
-  <w:latentStyles w:defLockedState="0" w:defUIPriority="99" w:defSemiHidden="0" w:defUnhideWhenUsed="0" w:defQFormat="0" w:count="372">
+  <w:latentStyles w:defLockedState="0" w:defUIPriority="99" w:defSemiHidden="0" w:defUnhideWhenUsed="0" w:defQFormat="0" w:count="371">
     <w:lsdException w:name="Normal" w:uiPriority="0" w:qFormat="1"/>
     <w:lsdException w:name="heading 1" w:uiPriority="9" w:qFormat="1"/>
     <w:lsdException w:name="heading 2" w:semiHidden="1" w:uiPriority="9" w:unhideWhenUsed="1" w:qFormat="1"/>
@@ -5180,7 +5413,6 @@
     <w:lsdException w:name="List Table 5 Dark Accent 6" w:uiPriority="50"/>
     <w:lsdException w:name="List Table 6 Colorful Accent 6" w:uiPriority="51"/>
     <w:lsdException w:name="List Table 7 Colorful Accent 6" w:uiPriority="52"/>
-    <w:lsdException w:name="Mention" w:semiHidden="1" w:unhideWhenUsed="1"/>
   </w:latentStyles>
   <w:style w:type="paragraph" w:default="1" w:styleId="Normal">
     <w:name w:val="Normal"/>
@@ -5366,6 +5598,7 @@
       <w:ind w:left="115" w:right="115"/>
     </w:pPr>
     <w:tblPr>
+      <w:tblInd w:w="0" w:type="dxa"/>
       <w:tblBorders>
         <w:top w:val="single" w:sz="4" w:space="0" w:color="auto"/>
         <w:left w:val="single" w:sz="4" w:space="0" w:color="auto"/>
@@ -5375,7 +5608,9 @@
         <w:insideV w:val="single" w:sz="4" w:space="0" w:color="auto"/>
       </w:tblBorders>
       <w:tblCellMar>
+        <w:top w:w="0" w:type="dxa"/>
         <w:left w:w="0" w:type="dxa"/>
+        <w:bottom w:w="0" w:type="dxa"/>
         <w:right w:w="0" w:type="dxa"/>
       </w:tblCellMar>
     </w:tblPr>
@@ -5816,6 +6051,7 @@
       <w:spacing w:before="60" w:after="60" w:line="240" w:lineRule="auto"/>
     </w:pPr>
     <w:tblPr>
+      <w:tblInd w:w="0" w:type="dxa"/>
       <w:tblBorders>
         <w:top w:val="single" w:sz="8" w:space="0" w:color="000000" w:themeColor="text1"/>
         <w:left w:val="single" w:sz="8" w:space="0" w:color="000000" w:themeColor="text1"/>
@@ -5825,7 +6061,9 @@
         <w:insideV w:val="single" w:sz="8" w:space="0" w:color="000000" w:themeColor="text1"/>
       </w:tblBorders>
       <w:tblCellMar>
+        <w:top w:w="0" w:type="dxa"/>
         <w:left w:w="72" w:type="dxa"/>
+        <w:bottom w:w="0" w:type="dxa"/>
         <w:right w:w="72" w:type="dxa"/>
       </w:tblCellMar>
     </w:tblPr>
@@ -5917,10 +6155,17 @@
     <w:tblPr>
       <w:tblStyleRowBandSize w:val="1"/>
       <w:tblStyleColBandSize w:val="1"/>
+      <w:tblInd w:w="0" w:type="dxa"/>
       <w:tblBorders>
         <w:top w:val="single" w:sz="8" w:space="0" w:color="000000" w:themeColor="text1"/>
         <w:bottom w:val="single" w:sz="8" w:space="0" w:color="000000" w:themeColor="text1"/>
       </w:tblBorders>
+      <w:tblCellMar>
+        <w:top w:w="0" w:type="dxa"/>
+        <w:left w:w="108" w:type="dxa"/>
+        <w:bottom w:w="0" w:type="dxa"/>
+        <w:right w:w="108" w:type="dxa"/>
+      </w:tblCellMar>
     </w:tblPr>
     <w:tblStylePr w:type="firstRow">
       <w:pPr>
@@ -6239,7 +6484,7 @@
 </file>
 
 <file path=word/glossary/document.xml><?xml version="1.0" encoding="utf-8"?>
-<w:glossaryDocument xmlns:wpc="http://schemas.microsoft.com/office/word/2010/wordprocessingCanvas" xmlns:cx="http://schemas.microsoft.com/office/drawing/2014/chartex" xmlns:cx1="http://schemas.microsoft.com/office/drawing/2015/9/8/chartex" xmlns:cx2="http://schemas.microsoft.com/office/drawing/2015/10/21/chartex" xmlns:mc="http://schemas.openxmlformats.org/markup-compatibility/2006" xmlns:o="urn:schemas-microsoft-com:office:office" xmlns:r="http://schemas.openxmlformats.org/officeDocument/2006/relationships" xmlns:m="http://schemas.openxmlformats.org/officeDocument/2006/math" xmlns:v="urn:schemas-microsoft-com:vml" xmlns:wp14="http://schemas.microsoft.com/office/word/2010/wordprocessingDrawing" xmlns:wp="http://schemas.openxmlformats.org/drawingml/2006/wordprocessingDrawing" xmlns:w10="urn:schemas-microsoft-com:office:word" xmlns:w="http://schemas.openxmlformats.org/wordprocessingml/2006/main" xmlns:w14="http://schemas.microsoft.com/office/word/2010/wordml" xmlns:w15="http://schemas.microsoft.com/office/word/2012/wordml" xmlns:w16se="http://schemas.microsoft.com/office/word/2015/wordml/symex" xmlns:wpg="http://schemas.microsoft.com/office/word/2010/wordprocessingGroup" xmlns:wpi="http://schemas.microsoft.com/office/word/2010/wordprocessingInk" xmlns:wne="http://schemas.microsoft.com/office/word/2006/wordml" xmlns:wps="http://schemas.microsoft.com/office/word/2010/wordprocessingShape" mc:Ignorable="w14 w15 w16se wp14">
+<w:glossaryDocument xmlns:wpc="http://schemas.microsoft.com/office/word/2010/wordprocessingCanvas" xmlns:mc="http://schemas.openxmlformats.org/markup-compatibility/2006" xmlns:o="urn:schemas-microsoft-com:office:office" xmlns:r="http://schemas.openxmlformats.org/officeDocument/2006/relationships" xmlns:m="http://schemas.openxmlformats.org/officeDocument/2006/math" xmlns:v="urn:schemas-microsoft-com:vml" xmlns:wp14="http://schemas.microsoft.com/office/word/2010/wordprocessingDrawing" xmlns:wp="http://schemas.openxmlformats.org/drawingml/2006/wordprocessingDrawing" xmlns:w10="urn:schemas-microsoft-com:office:word" xmlns:w="http://schemas.openxmlformats.org/wordprocessingml/2006/main" xmlns:w14="http://schemas.microsoft.com/office/word/2010/wordml" xmlns:w15="http://schemas.microsoft.com/office/word/2012/wordml" xmlns:wpg="http://schemas.microsoft.com/office/word/2010/wordprocessingGroup" xmlns:wpi="http://schemas.microsoft.com/office/word/2010/wordprocessingInk" xmlns:wne="http://schemas.microsoft.com/office/word/2006/wordml" xmlns:wps="http://schemas.microsoft.com/office/word/2010/wordprocessingShape" mc:Ignorable="w14 w15 wp14">
   <w:docParts>
     <w:docPart>
       <w:docPartPr>
@@ -6431,7 +6676,7 @@
 </file>
 
 <file path=word/glossary/fontTable.xml><?xml version="1.0" encoding="utf-8"?>
-<w:fonts xmlns:mc="http://schemas.openxmlformats.org/markup-compatibility/2006" xmlns:r="http://schemas.openxmlformats.org/officeDocument/2006/relationships" xmlns:w="http://schemas.openxmlformats.org/wordprocessingml/2006/main" xmlns:w14="http://schemas.microsoft.com/office/word/2010/wordml" xmlns:w15="http://schemas.microsoft.com/office/word/2012/wordml" xmlns:w16se="http://schemas.microsoft.com/office/word/2015/wordml/symex" mc:Ignorable="w14 w15 w16se">
+<w:fonts xmlns:mc="http://schemas.openxmlformats.org/markup-compatibility/2006" xmlns:r="http://schemas.openxmlformats.org/officeDocument/2006/relationships" xmlns:w="http://schemas.openxmlformats.org/wordprocessingml/2006/main" xmlns:w14="http://schemas.microsoft.com/office/word/2010/wordml" xmlns:w15="http://schemas.microsoft.com/office/word/2012/wordml" mc:Ignorable="w14 w15">
   <w:font w:name="Cambria">
     <w:panose1 w:val="02040503050406030204"/>
     <w:charset w:val="00"/>
@@ -6444,7 +6689,7 @@
     <w:charset w:val="00"/>
     <w:family w:val="roman"/>
     <w:pitch w:val="variable"/>
-    <w:sig w:usb0="E0002EFF" w:usb1="C0007843" w:usb2="00000009" w:usb3="00000000" w:csb0="000001FF" w:csb1="00000000"/>
+    <w:sig w:usb0="E0002AFF" w:usb1="C0007841" w:usb2="00000009" w:usb3="00000000" w:csb0="000001FF" w:csb1="00000000"/>
   </w:font>
   <w:font w:name="Wingdings">
     <w:panose1 w:val="05000000000000000000"/>
@@ -6458,7 +6703,7 @@
     <w:charset w:val="00"/>
     <w:family w:val="modern"/>
     <w:pitch w:val="fixed"/>
-    <w:sig w:usb0="E0002EFF" w:usb1="C0007843" w:usb2="00000009" w:usb3="00000000" w:csb0="000001FF" w:csb1="00000000"/>
+    <w:sig w:usb0="E0002AFF" w:usb1="C0007843" w:usb2="00000009" w:usb3="00000000" w:csb0="000001FF" w:csb1="00000000"/>
   </w:font>
   <w:font w:name="Symbol">
     <w:panose1 w:val="05050102010706020507"/>
@@ -6472,7 +6717,7 @@
     <w:charset w:val="00"/>
     <w:family w:val="swiss"/>
     <w:pitch w:val="variable"/>
-    <w:sig w:usb0="E0002EFF" w:usb1="C0007843" w:usb2="00000009" w:usb3="00000000" w:csb0="000001FF" w:csb1="00000000"/>
+    <w:sig w:usb0="E0002AFF" w:usb1="C0007843" w:usb2="00000009" w:usb3="00000000" w:csb0="000001FF" w:csb1="00000000"/>
   </w:font>
   <w:font w:name="Tahoma">
     <w:panose1 w:val="020B0604030504040204"/>
@@ -6499,8 +6744,8 @@
 </file>
 
 <file path=word/glossary/numbering.xml><?xml version="1.0" encoding="utf-8"?>
-<w:numbering xmlns:wpc="http://schemas.microsoft.com/office/word/2010/wordprocessingCanvas" xmlns:cx="http://schemas.microsoft.com/office/drawing/2014/chartex" xmlns:cx1="http://schemas.microsoft.com/office/drawing/2015/9/8/chartex" xmlns:cx2="http://schemas.microsoft.com/office/drawing/2015/10/21/chartex" xmlns:mc="http://schemas.openxmlformats.org/markup-compatibility/2006" xmlns:o="urn:schemas-microsoft-com:office:office" xmlns:r="http://schemas.openxmlformats.org/officeDocument/2006/relationships" xmlns:m="http://schemas.openxmlformats.org/officeDocument/2006/math" xmlns:v="urn:schemas-microsoft-com:vml" xmlns:wp14="http://schemas.microsoft.com/office/word/2010/wordprocessingDrawing" xmlns:wp="http://schemas.openxmlformats.org/drawingml/2006/wordprocessingDrawing" xmlns:w10="urn:schemas-microsoft-com:office:word" xmlns:w="http://schemas.openxmlformats.org/wordprocessingml/2006/main" xmlns:w14="http://schemas.microsoft.com/office/word/2010/wordml" xmlns:w15="http://schemas.microsoft.com/office/word/2012/wordml" xmlns:w16se="http://schemas.microsoft.com/office/word/2015/wordml/symex" xmlns:wpg="http://schemas.microsoft.com/office/word/2010/wordprocessingGroup" xmlns:wpi="http://schemas.microsoft.com/office/word/2010/wordprocessingInk" xmlns:wne="http://schemas.microsoft.com/office/word/2006/wordml" xmlns:wps="http://schemas.microsoft.com/office/word/2010/wordprocessingShape" mc:Ignorable="w14 w15 w16se wp14">
-  <w:abstractNum w:abstractNumId="0" w15:restartNumberingAfterBreak="0">
+<w:numbering xmlns:wpc="http://schemas.microsoft.com/office/word/2010/wordprocessingCanvas" xmlns:mc="http://schemas.openxmlformats.org/markup-compatibility/2006" xmlns:o="urn:schemas-microsoft-com:office:office" xmlns:r="http://schemas.openxmlformats.org/officeDocument/2006/relationships" xmlns:m="http://schemas.openxmlformats.org/officeDocument/2006/math" xmlns:v="urn:schemas-microsoft-com:vml" xmlns:wp14="http://schemas.microsoft.com/office/word/2010/wordprocessingDrawing" xmlns:wp="http://schemas.openxmlformats.org/drawingml/2006/wordprocessingDrawing" xmlns:w10="urn:schemas-microsoft-com:office:word" xmlns:w="http://schemas.openxmlformats.org/wordprocessingml/2006/main" xmlns:w14="http://schemas.microsoft.com/office/word/2010/wordml" xmlns:w15="http://schemas.microsoft.com/office/word/2012/wordml" xmlns:wpg="http://schemas.microsoft.com/office/word/2010/wordprocessingGroup" xmlns:wpi="http://schemas.microsoft.com/office/word/2010/wordprocessingInk" xmlns:wne="http://schemas.microsoft.com/office/word/2006/wordml" xmlns:wps="http://schemas.microsoft.com/office/word/2010/wordprocessingShape" mc:Ignorable="w14 w15 wp14">
+  <w:abstractNum w:abstractNumId="0">
     <w:nsid w:val="FFFFFF89"/>
     <w:multiLevelType w:val="singleLevel"/>
     <w:tmpl w:val="60E6EB78"/>
@@ -6526,7 +6771,7 @@
 </file>
 
 <file path=word/glossary/settings.xml><?xml version="1.0" encoding="utf-8"?>
-<w:settings xmlns:mc="http://schemas.openxmlformats.org/markup-compatibility/2006" xmlns:o="urn:schemas-microsoft-com:office:office" xmlns:r="http://schemas.openxmlformats.org/officeDocument/2006/relationships" xmlns:m="http://schemas.openxmlformats.org/officeDocument/2006/math" xmlns:v="urn:schemas-microsoft-com:vml" xmlns:w10="urn:schemas-microsoft-com:office:word" xmlns:w="http://schemas.openxmlformats.org/wordprocessingml/2006/main" xmlns:w14="http://schemas.microsoft.com/office/word/2010/wordml" xmlns:w15="http://schemas.microsoft.com/office/word/2012/wordml" xmlns:w16se="http://schemas.microsoft.com/office/word/2015/wordml/symex" xmlns:sl="http://schemas.openxmlformats.org/schemaLibrary/2006/main" mc:Ignorable="w14 w15 w16se">
+<w:settings xmlns:mc="http://schemas.openxmlformats.org/markup-compatibility/2006" xmlns:o="urn:schemas-microsoft-com:office:office" xmlns:r="http://schemas.openxmlformats.org/officeDocument/2006/relationships" xmlns:m="http://schemas.openxmlformats.org/officeDocument/2006/math" xmlns:v="urn:schemas-microsoft-com:vml" xmlns:w10="urn:schemas-microsoft-com:office:word" xmlns:w="http://schemas.openxmlformats.org/wordprocessingml/2006/main" xmlns:w14="http://schemas.microsoft.com/office/word/2010/wordml" xmlns:w15="http://schemas.microsoft.com/office/word/2012/wordml" xmlns:sl="http://schemas.openxmlformats.org/schemaLibrary/2006/main" mc:Ignorable="w14 w15">
   <w:view w:val="normal"/>
   <w:defaultTabStop w:val="708"/>
   <w:hyphenationZone w:val="425"/>
@@ -6541,6 +6786,7 @@
   </w:compat>
   <w:rsids>
     <w:rsidRoot w:val="00920798"/>
+    <w:rsid w:val="00147864"/>
     <w:rsid w:val="002346A6"/>
     <w:rsid w:val="00576026"/>
     <w:rsid w:val="00920798"/>
@@ -6570,7 +6816,7 @@
 </file>
 
 <file path=word/glossary/styles.xml><?xml version="1.0" encoding="utf-8"?>
-<w:styles xmlns:mc="http://schemas.openxmlformats.org/markup-compatibility/2006" xmlns:r="http://schemas.openxmlformats.org/officeDocument/2006/relationships" xmlns:w="http://schemas.openxmlformats.org/wordprocessingml/2006/main" xmlns:w14="http://schemas.microsoft.com/office/word/2010/wordml" xmlns:w15="http://schemas.microsoft.com/office/word/2012/wordml" xmlns:w16se="http://schemas.microsoft.com/office/word/2015/wordml/symex" mc:Ignorable="w14 w15 w16se">
+<w:styles xmlns:mc="http://schemas.openxmlformats.org/markup-compatibility/2006" xmlns:r="http://schemas.openxmlformats.org/officeDocument/2006/relationships" xmlns:w="http://schemas.openxmlformats.org/wordprocessingml/2006/main" xmlns:w14="http://schemas.microsoft.com/office/word/2010/wordml" xmlns:w15="http://schemas.microsoft.com/office/word/2012/wordml" mc:Ignorable="w14 w15">
   <w:docDefaults>
     <w:rPrDefault>
       <w:rPr>
@@ -6586,7 +6832,7 @@
       </w:pPr>
     </w:pPrDefault>
   </w:docDefaults>
-  <w:latentStyles w:defLockedState="0" w:defUIPriority="99" w:defSemiHidden="0" w:defUnhideWhenUsed="0" w:defQFormat="0" w:count="372">
+  <w:latentStyles w:defLockedState="0" w:defUIPriority="99" w:defSemiHidden="0" w:defUnhideWhenUsed="0" w:defQFormat="0" w:count="371">
     <w:lsdException w:name="Normal" w:uiPriority="0" w:qFormat="1"/>
     <w:lsdException w:name="heading 1" w:uiPriority="9" w:qFormat="1"/>
     <w:lsdException w:name="heading 2" w:semiHidden="1" w:uiPriority="9" w:unhideWhenUsed="1" w:qFormat="1"/>
@@ -6958,7 +7204,6 @@
     <w:lsdException w:name="List Table 5 Dark Accent 6" w:uiPriority="50"/>
     <w:lsdException w:name="List Table 6 Colorful Accent 6" w:uiPriority="51"/>
     <w:lsdException w:name="List Table 7 Colorful Accent 6" w:uiPriority="52"/>
-    <w:lsdException w:name="Mention" w:semiHidden="1" w:unhideWhenUsed="1"/>
   </w:latentStyles>
   <w:style w:type="paragraph" w:default="1" w:styleId="Normal">
     <w:name w:val="Normal"/>
@@ -7103,7 +7348,7 @@
 </file>
 
 <file path=word/glossary/webSettings.xml><?xml version="1.0" encoding="utf-8"?>
-<w:webSettings xmlns:mc="http://schemas.openxmlformats.org/markup-compatibility/2006" xmlns:r="http://schemas.openxmlformats.org/officeDocument/2006/relationships" xmlns:w="http://schemas.openxmlformats.org/wordprocessingml/2006/main" xmlns:w14="http://schemas.microsoft.com/office/word/2010/wordml" xmlns:w15="http://schemas.microsoft.com/office/word/2012/wordml" xmlns:w16se="http://schemas.microsoft.com/office/word/2015/wordml/symex" mc:Ignorable="w14 w15 w16se">
+<w:webSettings xmlns:mc="http://schemas.openxmlformats.org/markup-compatibility/2006" xmlns:r="http://schemas.openxmlformats.org/officeDocument/2006/relationships" xmlns:w="http://schemas.openxmlformats.org/wordprocessingml/2006/main" xmlns:w14="http://schemas.microsoft.com/office/word/2010/wordml" xmlns:w15="http://schemas.microsoft.com/office/word/2012/wordml" mc:Ignorable="w14 w15">
   <w:optimizeForBrowser/>
   <w:allowPNG/>
 </w:webSettings>
@@ -7466,7 +7711,7 @@
 </file>
 
 <file path=customXml/itemProps3.xml><?xml version="1.0" encoding="utf-8"?>
-<ds:datastoreItem xmlns:ds="http://schemas.openxmlformats.org/officeDocument/2006/customXml" ds:itemID="{BB1FE79F-52E5-45E3-8E9C-420431F0225D}">
+<ds:datastoreItem xmlns:ds="http://schemas.openxmlformats.org/officeDocument/2006/customXml" ds:itemID="{B1BBF251-2687-43B6-9DCD-5E62C35AB88A}">
   <ds:schemaRefs>
     <ds:schemaRef ds:uri="http://schemas.openxmlformats.org/officeDocument/2006/bibliography"/>
   </ds:schemaRefs>

</xml_diff>